<commit_message>
Tabel Project organisatie roulatieschema  Scrum master
Tabel roulatieschema scrum master in het plan van aanpak toegevoegd
</commit_message>
<xml_diff>
--- a/I-Project/Plan van Aanpak/I-Project_iConcepts_Plan_van_Aanpak_Groep14.docx
+++ b/I-Project/Plan van Aanpak/I-Project_iConcepts_Plan_van_Aanpak_Groep14.docx
@@ -6640,39 +6640,7 @@
     </w:p>
     <w:p>
       <w:r>
-        <w:t xml:space="preserve">De Product </w:t>
-      </w:r>
-      <w:proofErr w:type="spellStart"/>
-      <w:r>
-        <w:t>Owner</w:t>
-      </w:r>
-      <w:proofErr w:type="spellEnd"/>
-      <w:r>
-        <w:t xml:space="preserve"> zal de product </w:t>
-      </w:r>
-      <w:proofErr w:type="spellStart"/>
-      <w:r>
-        <w:t>backlog</w:t>
-      </w:r>
-      <w:proofErr w:type="spellEnd"/>
-      <w:r>
-        <w:t xml:space="preserve"> toelichten en hieruit prioriteiten stellen zodat het team vooruit kan plannen hoe haalbaar deze User-</w:t>
-      </w:r>
-      <w:proofErr w:type="spellStart"/>
-      <w:r>
-        <w:t>Stories</w:t>
-      </w:r>
-      <w:proofErr w:type="spellEnd"/>
-      <w:r>
-        <w:t xml:space="preserve"> zijn. Het team kan eventueel vragen stellen over de User-</w:t>
-      </w:r>
-      <w:proofErr w:type="spellStart"/>
-      <w:r>
-        <w:t>Stories</w:t>
-      </w:r>
-      <w:proofErr w:type="spellEnd"/>
-      <w:r>
-        <w:t xml:space="preserve"> zodat hier geen verwarring in komt. Alles moet duidelijk zijn en ieder teamlid heeft een taak zodat er optimaal gewerkt wordt aan wat de opdrachtgever wil hebben.</w:t>
+        <w:t>De Product Owner zal de product backlog toelichten en hieruit prioriteiten stellen zodat het team vooruit kan plannen hoe haalbaar deze User-Stories zijn. Het team kan eventueel vragen stellen over de User-Stories zodat hier geen verwarring in komt. Alles moet duidelijk zijn en ieder teamlid heeft een taak zodat er optimaal gewerkt wordt aan wat de opdrachtgever wil hebben.</w:t>
       </w:r>
     </w:p>
     <w:p>
@@ -6680,13 +6648,8 @@
         <w:pStyle w:val="Geenafstand"/>
       </w:pPr>
       <w:r>
-        <w:t xml:space="preserve">Daily </w:t>
-      </w:r>
-      <w:proofErr w:type="spellStart"/>
-      <w:r>
-        <w:t>Standup</w:t>
-      </w:r>
-      <w:proofErr w:type="spellEnd"/>
+        <w:t>Daily Standup</w:t>
+      </w:r>
     </w:p>
     <w:p>
       <w:r>
@@ -6698,36 +6661,12 @@
         <w:pStyle w:val="Geenafstand"/>
       </w:pPr>
       <w:r>
-        <w:t xml:space="preserve">Sprint </w:t>
-      </w:r>
-      <w:proofErr w:type="spellStart"/>
-      <w:r>
-        <w:t>Retrospective</w:t>
-      </w:r>
-      <w:proofErr w:type="spellEnd"/>
-      <w:r>
-        <w:t xml:space="preserve"> meeting</w:t>
-      </w:r>
-    </w:p>
-    <w:p>
-      <w:r>
-        <w:t xml:space="preserve">Om het werkproces te verbeteren wordt er met de sprint </w:t>
-      </w:r>
-      <w:proofErr w:type="spellStart"/>
-      <w:r>
-        <w:t>retrospective</w:t>
-      </w:r>
-      <w:proofErr w:type="spellEnd"/>
-      <w:r>
-        <w:t xml:space="preserve"> meeting de prestaties van het scrum team besproken en werkafspraken gemaakt. Dit gebeurt voor een sprint review meeting, de reden hiervoor is dat de impact van vragen beter wordt ingeschat naar de product </w:t>
-      </w:r>
-      <w:proofErr w:type="spellStart"/>
-      <w:r>
-        <w:t>owner</w:t>
-      </w:r>
-      <w:proofErr w:type="spellEnd"/>
-      <w:r>
-        <w:t xml:space="preserve"> verbeterd wordt tijdens de sprint review. Het scrum team zal met de scrum coach bespreken over het werkproces, waar ging het mis, waar loopt het team tegenaan of wat kan er verbeterd worden voor de volgende keer? Dit zorgt ervoor dat er gezamenlijk nagedacht wordt over het probleem en hieruit een oplossing ontstaat. Maar er wordt ook gekeken naar de positieve gebeurtenissen tijdens de sprint. De gekregen feedback wordt meegenomen naar de volgende sprints zodat het team in de toekomst vaardiger en efficiënter om kan gaan met de SCRUM-methode. Deze meeting wordt aan het einde van een sprint gehouden.</w:t>
+        <w:t>Sprint Retrospective meeting</w:t>
+      </w:r>
+    </w:p>
+    <w:p>
+      <w:r>
+        <w:t>Om het werkproces te verbeteren wordt er met de sprint retrospective meeting de prestaties van het scrum team besproken en werkafspraken gemaakt. Dit gebeurt voor een sprint review meeting, de reden hiervoor is dat de impact van vragen beter wordt ingeschat naar de product owner verbeterd wordt tijdens de sprint review. Het scrum team zal met de scrum coach bespreken over het werkproces, waar ging het mis, waar loopt het team tegenaan of wat kan er verbeterd worden voor de volgende keer? Dit zorgt ervoor dat er gezamenlijk nagedacht wordt over het probleem en hieruit een oplossing ontstaat. Maar er wordt ook gekeken naar de positieve gebeurtenissen tijdens de sprint. De gekregen feedback wordt meegenomen naar de volgende sprints zodat het team in de toekomst vaardiger en efficiënter om kan gaan met de SCRUM-methode. Deze meeting wordt aan het einde van een sprint gehouden.</w:t>
       </w:r>
     </w:p>
     <w:p>
@@ -6746,15 +6685,7 @@
     <w:p/>
     <w:p>
       <w:r>
-        <w:t xml:space="preserve">De voordelen van het gebruiken van de SCRUM-methode is dat er herhalend in een korte periode resultaat wordt opgeleverd. Het handige hiervan is dat een groot project is opgedeeld in kleinere delen. Deze kleine gedeeltes worden tijdens de sprint review gedemonstreerd en besproken. Er wordt dus feedback gegeven, wat meteen aangeeft wat er beter kan. Hiermee is het mogelijk om flexibel te zijn met het product. Als er bijvoorbeeld een aanpassing gedaan moet worden na een sprint review, of als de product </w:t>
-      </w:r>
-      <w:proofErr w:type="spellStart"/>
-      <w:r>
-        <w:t>owner</w:t>
-      </w:r>
-      <w:proofErr w:type="spellEnd"/>
-      <w:r>
-        <w:t xml:space="preserve"> iets anders in gedachten had dan is gerealiseerd, dan kan het </w:t>
+        <w:t xml:space="preserve">De voordelen van het gebruiken van de SCRUM-methode is dat er herhalend in een korte periode resultaat wordt opgeleverd. Het handige hiervan is dat een groot project is opgedeeld in kleinere delen. Deze kleine gedeeltes worden tijdens de sprint review gedemonstreerd en besproken. Er wordt dus feedback gegeven, wat meteen aangeeft wat er beter kan. Hiermee is het mogelijk om flexibel te zijn met het product. Als er bijvoorbeeld een aanpassing gedaan moet worden na een sprint review, of als de product owner iets anders in gedachten had dan is gerealiseerd, dan kan het </w:t>
       </w:r>
       <w:r>
         <w:lastRenderedPageBreak/>
@@ -6827,7 +6758,284 @@
         <w:t xml:space="preserve">voor </w:t>
       </w:r>
       <w:r>
-        <w:t xml:space="preserve">heeft om een werkend gedeelte te creëren. Voor de sprint planning is er contact met de product owner en het SCRUM team.  </w:t>
+        <w:t xml:space="preserve">heeft om een werkend gedeelte te creëren. Voor de sprint planning is er contact met de product owner en het SCRUM team. </w:t>
+      </w:r>
+      <w:bookmarkStart w:id="10" w:name="_GoBack"/>
+      <w:bookmarkEnd w:id="10"/>
+    </w:p>
+    <w:tbl>
+      <w:tblPr>
+        <w:tblStyle w:val="Rastertabel4-Accent1"/>
+        <w:tblW w:w="0" w:type="auto"/>
+        <w:jc w:val="center"/>
+        <w:tblLook w:val="04A0" w:firstRow="1" w:lastRow="0" w:firstColumn="1" w:lastColumn="0" w:noHBand="0" w:noVBand="1"/>
+      </w:tblPr>
+      <w:tblGrid>
+        <w:gridCol w:w="1132"/>
+        <w:gridCol w:w="1132"/>
+        <w:gridCol w:w="1133"/>
+        <w:gridCol w:w="1133"/>
+        <w:gridCol w:w="1133"/>
+        <w:gridCol w:w="1133"/>
+      </w:tblGrid>
+      <w:tr>
+        <w:trPr>
+          <w:cnfStyle w:val="100000000000" w:firstRow="1" w:lastRow="0" w:firstColumn="0" w:lastColumn="0" w:oddVBand="0" w:evenVBand="0" w:oddHBand="0" w:evenHBand="0" w:firstRowFirstColumn="0" w:firstRowLastColumn="0" w:lastRowFirstColumn="0" w:lastRowLastColumn="0"/>
+          <w:jc w:val="center"/>
+        </w:trPr>
+        <w:tc>
+          <w:tcPr>
+            <w:cnfStyle w:val="001000000000" w:firstRow="0" w:lastRow="0" w:firstColumn="1" w:lastColumn="0" w:oddVBand="0" w:evenVBand="0" w:oddHBand="0" w:evenHBand="0" w:firstRowFirstColumn="0" w:firstRowLastColumn="0" w:lastRowFirstColumn="0" w:lastRowLastColumn="0"/>
+            <w:tcW w:w="2264" w:type="dxa"/>
+            <w:gridSpan w:val="2"/>
+            <w:shd w:val="clear" w:color="auto" w:fill="0070C0"/>
+          </w:tcPr>
+          <w:p>
+            <w:pPr>
+              <w:jc w:val="center"/>
+            </w:pPr>
+            <w:r>
+              <w:t>Sprint 1</w:t>
+            </w:r>
+          </w:p>
+        </w:tc>
+        <w:tc>
+          <w:tcPr>
+            <w:tcW w:w="2266" w:type="dxa"/>
+            <w:gridSpan w:val="2"/>
+            <w:shd w:val="clear" w:color="auto" w:fill="0070C0"/>
+          </w:tcPr>
+          <w:p>
+            <w:pPr>
+              <w:jc w:val="center"/>
+              <w:cnfStyle w:val="100000000000" w:firstRow="1" w:lastRow="0" w:firstColumn="0" w:lastColumn="0" w:oddVBand="0" w:evenVBand="0" w:oddHBand="0" w:evenHBand="0" w:firstRowFirstColumn="0" w:firstRowLastColumn="0" w:lastRowFirstColumn="0" w:lastRowLastColumn="0"/>
+            </w:pPr>
+            <w:r>
+              <w:t>Sprint 2</w:t>
+            </w:r>
+          </w:p>
+        </w:tc>
+        <w:tc>
+          <w:tcPr>
+            <w:tcW w:w="2266" w:type="dxa"/>
+            <w:gridSpan w:val="2"/>
+            <w:shd w:val="clear" w:color="auto" w:fill="0070C0"/>
+          </w:tcPr>
+          <w:p>
+            <w:pPr>
+              <w:jc w:val="center"/>
+              <w:cnfStyle w:val="100000000000" w:firstRow="1" w:lastRow="0" w:firstColumn="0" w:lastColumn="0" w:oddVBand="0" w:evenVBand="0" w:oddHBand="0" w:evenHBand="0" w:firstRowFirstColumn="0" w:firstRowLastColumn="0" w:lastRowFirstColumn="0" w:lastRowLastColumn="0"/>
+            </w:pPr>
+            <w:r>
+              <w:t>Sprint 3</w:t>
+            </w:r>
+          </w:p>
+        </w:tc>
+      </w:tr>
+      <w:tr>
+        <w:trPr>
+          <w:cnfStyle w:val="000000100000" w:firstRow="0" w:lastRow="0" w:firstColumn="0" w:lastColumn="0" w:oddVBand="0" w:evenVBand="0" w:oddHBand="1" w:evenHBand="0" w:firstRowFirstColumn="0" w:firstRowLastColumn="0" w:lastRowFirstColumn="0" w:lastRowLastColumn="0"/>
+          <w:jc w:val="center"/>
+        </w:trPr>
+        <w:tc>
+          <w:tcPr>
+            <w:cnfStyle w:val="001000000000" w:firstRow="0" w:lastRow="0" w:firstColumn="1" w:lastColumn="0" w:oddVBand="0" w:evenVBand="0" w:oddHBand="0" w:evenHBand="0" w:firstRowFirstColumn="0" w:firstRowLastColumn="0" w:lastRowFirstColumn="0" w:lastRowLastColumn="0"/>
+            <w:tcW w:w="1132" w:type="dxa"/>
+          </w:tcPr>
+          <w:p>
+            <w:pPr>
+              <w:rPr>
+                <w:b w:val="0"/>
+              </w:rPr>
+            </w:pPr>
+            <w:r>
+              <w:rPr>
+                <w:b w:val="0"/>
+              </w:rPr>
+              <w:t>Week 1</w:t>
+            </w:r>
+          </w:p>
+        </w:tc>
+        <w:tc>
+          <w:tcPr>
+            <w:tcW w:w="1132" w:type="dxa"/>
+          </w:tcPr>
+          <w:p>
+            <w:pPr>
+              <w:cnfStyle w:val="000000100000" w:firstRow="0" w:lastRow="0" w:firstColumn="0" w:lastColumn="0" w:oddVBand="0" w:evenVBand="0" w:oddHBand="1" w:evenHBand="0" w:firstRowFirstColumn="0" w:firstRowLastColumn="0" w:lastRowFirstColumn="0" w:lastRowLastColumn="0"/>
+            </w:pPr>
+            <w:r>
+              <w:t>Week 2</w:t>
+            </w:r>
+          </w:p>
+        </w:tc>
+        <w:tc>
+          <w:tcPr>
+            <w:tcW w:w="1133" w:type="dxa"/>
+          </w:tcPr>
+          <w:p>
+            <w:pPr>
+              <w:cnfStyle w:val="000000100000" w:firstRow="0" w:lastRow="0" w:firstColumn="0" w:lastColumn="0" w:oddVBand="0" w:evenVBand="0" w:oddHBand="1" w:evenHBand="0" w:firstRowFirstColumn="0" w:firstRowLastColumn="0" w:lastRowFirstColumn="0" w:lastRowLastColumn="0"/>
+            </w:pPr>
+            <w:r>
+              <w:t>Week 3</w:t>
+            </w:r>
+          </w:p>
+        </w:tc>
+        <w:tc>
+          <w:tcPr>
+            <w:tcW w:w="1133" w:type="dxa"/>
+          </w:tcPr>
+          <w:p>
+            <w:pPr>
+              <w:cnfStyle w:val="000000100000" w:firstRow="0" w:lastRow="0" w:firstColumn="0" w:lastColumn="0" w:oddVBand="0" w:evenVBand="0" w:oddHBand="1" w:evenHBand="0" w:firstRowFirstColumn="0" w:firstRowLastColumn="0" w:lastRowFirstColumn="0" w:lastRowLastColumn="0"/>
+            </w:pPr>
+            <w:r>
+              <w:t>Week 4</w:t>
+            </w:r>
+          </w:p>
+        </w:tc>
+        <w:tc>
+          <w:tcPr>
+            <w:tcW w:w="1133" w:type="dxa"/>
+          </w:tcPr>
+          <w:p>
+            <w:pPr>
+              <w:cnfStyle w:val="000000100000" w:firstRow="0" w:lastRow="0" w:firstColumn="0" w:lastColumn="0" w:oddVBand="0" w:evenVBand="0" w:oddHBand="1" w:evenHBand="0" w:firstRowFirstColumn="0" w:firstRowLastColumn="0" w:lastRowFirstColumn="0" w:lastRowLastColumn="0"/>
+            </w:pPr>
+            <w:r>
+              <w:t>Week 5</w:t>
+            </w:r>
+          </w:p>
+        </w:tc>
+        <w:tc>
+          <w:tcPr>
+            <w:tcW w:w="1133" w:type="dxa"/>
+          </w:tcPr>
+          <w:p>
+            <w:pPr>
+              <w:cnfStyle w:val="000000100000" w:firstRow="0" w:lastRow="0" w:firstColumn="0" w:lastColumn="0" w:oddVBand="0" w:evenVBand="0" w:oddHBand="1" w:evenHBand="0" w:firstRowFirstColumn="0" w:firstRowLastColumn="0" w:lastRowFirstColumn="0" w:lastRowLastColumn="0"/>
+            </w:pPr>
+            <w:r>
+              <w:t>Week 6</w:t>
+            </w:r>
+          </w:p>
+        </w:tc>
+      </w:tr>
+      <w:tr>
+        <w:trPr>
+          <w:jc w:val="center"/>
+        </w:trPr>
+        <w:tc>
+          <w:tcPr>
+            <w:cnfStyle w:val="001000000000" w:firstRow="0" w:lastRow="0" w:firstColumn="1" w:lastColumn="0" w:oddVBand="0" w:evenVBand="0" w:oddHBand="0" w:evenHBand="0" w:firstRowFirstColumn="0" w:firstRowLastColumn="0" w:lastRowFirstColumn="0" w:lastRowLastColumn="0"/>
+            <w:tcW w:w="1132" w:type="dxa"/>
+          </w:tcPr>
+          <w:p>
+            <w:pPr>
+              <w:rPr>
+                <w:b w:val="0"/>
+              </w:rPr>
+            </w:pPr>
+            <w:r>
+              <w:rPr>
+                <w:b w:val="0"/>
+              </w:rPr>
+              <w:t>Mehmet</w:t>
+            </w:r>
+          </w:p>
+        </w:tc>
+        <w:tc>
+          <w:tcPr>
+            <w:tcW w:w="1132" w:type="dxa"/>
+          </w:tcPr>
+          <w:p>
+            <w:pPr>
+              <w:cnfStyle w:val="000000000000" w:firstRow="0" w:lastRow="0" w:firstColumn="0" w:lastColumn="0" w:oddVBand="0" w:evenVBand="0" w:oddHBand="0" w:evenHBand="0" w:firstRowFirstColumn="0" w:firstRowLastColumn="0" w:lastRowFirstColumn="0" w:lastRowLastColumn="0"/>
+            </w:pPr>
+            <w:r>
+              <w:t>Hendrik</w:t>
+            </w:r>
+          </w:p>
+        </w:tc>
+        <w:tc>
+          <w:tcPr>
+            <w:tcW w:w="1133" w:type="dxa"/>
+          </w:tcPr>
+          <w:p>
+            <w:pPr>
+              <w:cnfStyle w:val="000000000000" w:firstRow="0" w:lastRow="0" w:firstColumn="0" w:lastColumn="0" w:oddVBand="0" w:evenVBand="0" w:oddHBand="0" w:evenHBand="0" w:firstRowFirstColumn="0" w:firstRowLastColumn="0" w:lastRowFirstColumn="0" w:lastRowLastColumn="0"/>
+            </w:pPr>
+            <w:r>
+              <w:t>Danny</w:t>
+            </w:r>
+          </w:p>
+        </w:tc>
+        <w:tc>
+          <w:tcPr>
+            <w:tcW w:w="1133" w:type="dxa"/>
+          </w:tcPr>
+          <w:p>
+            <w:pPr>
+              <w:cnfStyle w:val="000000000000" w:firstRow="0" w:lastRow="0" w:firstColumn="0" w:lastColumn="0" w:oddVBand="0" w:evenVBand="0" w:oddHBand="0" w:evenHBand="0" w:firstRowFirstColumn="0" w:firstRowLastColumn="0" w:lastRowFirstColumn="0" w:lastRowLastColumn="0"/>
+            </w:pPr>
+            <w:r>
+              <w:t>Elviana</w:t>
+            </w:r>
+          </w:p>
+        </w:tc>
+        <w:tc>
+          <w:tcPr>
+            <w:tcW w:w="1133" w:type="dxa"/>
+          </w:tcPr>
+          <w:p>
+            <w:pPr>
+              <w:cnfStyle w:val="000000000000" w:firstRow="0" w:lastRow="0" w:firstColumn="0" w:lastColumn="0" w:oddVBand="0" w:evenVBand="0" w:oddHBand="0" w:evenHBand="0" w:firstRowFirstColumn="0" w:firstRowLastColumn="0" w:lastRowFirstColumn="0" w:lastRowLastColumn="0"/>
+            </w:pPr>
+            <w:r>
+              <w:t>Bram</w:t>
+            </w:r>
+          </w:p>
+        </w:tc>
+        <w:tc>
+          <w:tcPr>
+            <w:tcW w:w="1133" w:type="dxa"/>
+          </w:tcPr>
+          <w:p>
+            <w:pPr>
+              <w:keepNext/>
+              <w:cnfStyle w:val="000000000000" w:firstRow="0" w:lastRow="0" w:firstColumn="0" w:lastColumn="0" w:oddVBand="0" w:evenVBand="0" w:oddHBand="0" w:evenHBand="0" w:firstRowFirstColumn="0" w:firstRowLastColumn="0" w:lastRowFirstColumn="0" w:lastRowLastColumn="0"/>
+            </w:pPr>
+            <w:r>
+              <w:t>Mehmet</w:t>
+            </w:r>
+          </w:p>
+        </w:tc>
+      </w:tr>
+    </w:tbl>
+    <w:p>
+      <w:pPr>
+        <w:pStyle w:val="Bijschrift"/>
+      </w:pPr>
+      <w:r>
+        <w:t xml:space="preserve">Tabel </w:t>
+      </w:r>
+      <w:fldSimple w:instr=" SEQ Tabel \* ARABIC ">
+        <w:r>
+          <w:rPr>
+            <w:noProof/>
+          </w:rPr>
+          <w:t>1</w:t>
+        </w:r>
+      </w:fldSimple>
+      <w:r>
+        <w:t>: R</w:t>
+      </w:r>
+      <w:r>
+        <w:t xml:space="preserve">oulatieschema </w:t>
+      </w:r>
+      <w:r>
+        <w:t>Scrum master</w:t>
       </w:r>
     </w:p>
     <w:p>
@@ -6901,13 +7109,13 @@
           <w:numId w:val="27"/>
         </w:numPr>
       </w:pPr>
-      <w:bookmarkStart w:id="10" w:name="_Toc6211673"/>
-      <w:bookmarkStart w:id="11" w:name="_Toc6989718"/>
+      <w:bookmarkStart w:id="11" w:name="_Toc6211673"/>
+      <w:bookmarkStart w:id="12" w:name="_Toc6989718"/>
       <w:r>
         <w:t>Teamleden</w:t>
       </w:r>
-      <w:bookmarkEnd w:id="10"/>
       <w:bookmarkEnd w:id="11"/>
+      <w:bookmarkEnd w:id="12"/>
     </w:p>
     <w:p>
       <w:r>
@@ -7474,7 +7682,7 @@
         <w:rPr>
           <w:noProof/>
         </w:rPr>
-        <w:t>3</w:t>
+        <w:t>2</w:t>
       </w:r>
       <w:r>
         <w:fldChar w:fldCharType="end"/>
@@ -7497,13 +7705,13 @@
           <w:numId w:val="27"/>
         </w:numPr>
       </w:pPr>
-      <w:bookmarkStart w:id="12" w:name="_Toc6211674"/>
-      <w:bookmarkStart w:id="13" w:name="_Toc6989719"/>
+      <w:bookmarkStart w:id="13" w:name="_Toc6211674"/>
+      <w:bookmarkStart w:id="14" w:name="_Toc6989719"/>
       <w:r>
         <w:t>Project begeleiders</w:t>
       </w:r>
-      <w:bookmarkEnd w:id="12"/>
       <w:bookmarkEnd w:id="13"/>
+      <w:bookmarkEnd w:id="14"/>
     </w:p>
     <w:tbl>
       <w:tblPr>
@@ -7813,6 +8021,7 @@
               <w:rPr>
                 <w:b w:val="0"/>
               </w:rPr>
+              <w:lastRenderedPageBreak/>
               <w:t>Hrlr</w:t>
             </w:r>
           </w:p>
@@ -7905,7 +8114,7 @@
         <w:rPr>
           <w:noProof/>
         </w:rPr>
-        <w:t>4</w:t>
+        <w:t>3</w:t>
       </w:r>
       <w:r>
         <w:fldChar w:fldCharType="end"/>
@@ -7922,14 +8131,13 @@
           <w:numId w:val="27"/>
         </w:numPr>
       </w:pPr>
-      <w:bookmarkStart w:id="14" w:name="_Toc6211675"/>
-      <w:bookmarkStart w:id="15" w:name="_Toc6989720"/>
-      <w:r>
-        <w:lastRenderedPageBreak/>
+      <w:bookmarkStart w:id="15" w:name="_Toc6211675"/>
+      <w:bookmarkStart w:id="16" w:name="_Toc6989720"/>
+      <w:r>
         <w:t>Groep werkafspraken</w:t>
       </w:r>
-      <w:bookmarkEnd w:id="14"/>
       <w:bookmarkEnd w:id="15"/>
+      <w:bookmarkEnd w:id="16"/>
     </w:p>
     <w:p>
       <w:r>
@@ -8103,13 +8311,13 @@
           <w:numId w:val="27"/>
         </w:numPr>
       </w:pPr>
-      <w:bookmarkStart w:id="16" w:name="_Toc6211676"/>
-      <w:bookmarkStart w:id="17" w:name="_Toc6989721"/>
+      <w:bookmarkStart w:id="17" w:name="_Toc6211676"/>
+      <w:bookmarkStart w:id="18" w:name="_Toc6989721"/>
       <w:r>
         <w:t>Onderhoud project bestanden</w:t>
       </w:r>
-      <w:bookmarkEnd w:id="16"/>
       <w:bookmarkEnd w:id="17"/>
+      <w:bookmarkEnd w:id="18"/>
     </w:p>
     <w:p/>
     <w:p>
@@ -8124,14 +8332,14 @@
           <w:color w:val="0D0D0D" w:themeColor="text1" w:themeTint="F2"/>
         </w:rPr>
       </w:pPr>
-      <w:bookmarkStart w:id="18" w:name="_Toc6989722"/>
+      <w:bookmarkStart w:id="19" w:name="_Toc6989722"/>
       <w:r>
         <w:rPr>
           <w:rStyle w:val="Kop2Char"/>
         </w:rPr>
         <w:t>7.4.1 Github</w:t>
       </w:r>
-      <w:bookmarkEnd w:id="18"/>
+      <w:bookmarkEnd w:id="19"/>
       <w:r>
         <w:rPr>
           <w:color w:val="0D0D0D" w:themeColor="text1" w:themeTint="F2"/>
@@ -8224,8 +8432,6 @@
         </w:rPr>
         <w:t>'</w:t>
       </w:r>
-      <w:bookmarkStart w:id="19" w:name="_GoBack"/>
-      <w:bookmarkEnd w:id="19"/>
       <w:proofErr w:type="spellStart"/>
       <w:r>
         <w:rPr>
@@ -8261,6 +8467,7 @@
     </w:p>
     <w:p>
       <w:r>
+        <w:lastRenderedPageBreak/>
         <w:br w:type="page"/>
       </w:r>
     </w:p>
@@ -14366,7 +14573,7 @@
       </w:pPr>
     </w:pPrDefault>
   </w:docDefaults>
-  <w:latentStyles w:defLockedState="0" w:defUIPriority="99" w:defSemiHidden="0" w:defUnhideWhenUsed="0" w:defQFormat="0" w:count="375">
+  <w:latentStyles w:defLockedState="0" w:defUIPriority="99" w:defSemiHidden="0" w:defUnhideWhenUsed="0" w:defQFormat="0" w:count="376">
     <w:lsdException w:name="Normal" w:uiPriority="0" w:qFormat="1"/>
     <w:lsdException w:name="heading 1" w:uiPriority="9" w:qFormat="1"/>
     <w:lsdException w:name="heading 2" w:semiHidden="1" w:uiPriority="9" w:unhideWhenUsed="1" w:qFormat="1"/>
@@ -14472,7 +14679,6 @@
     <w:lsdException w:name="HTML Sample" w:semiHidden="1" w:unhideWhenUsed="1"/>
     <w:lsdException w:name="HTML Typewriter" w:semiHidden="1" w:unhideWhenUsed="1"/>
     <w:lsdException w:name="HTML Variable" w:semiHidden="1" w:unhideWhenUsed="1"/>
-    <w:lsdException w:name="Normal Table" w:semiHidden="1" w:unhideWhenUsed="1"/>
     <w:lsdException w:name="annotation subject" w:semiHidden="1" w:unhideWhenUsed="1"/>
     <w:lsdException w:name="No List" w:semiHidden="1" w:unhideWhenUsed="1"/>
     <w:lsdException w:name="Outline List 1" w:semiHidden="1" w:unhideWhenUsed="1"/>
@@ -14519,10 +14725,8 @@
     <w:lsdException w:name="Table Subtle 2" w:semiHidden="1" w:unhideWhenUsed="1"/>
     <w:lsdException w:name="Table Web 1" w:semiHidden="1" w:unhideWhenUsed="1"/>
     <w:lsdException w:name="Table Web 2" w:semiHidden="1" w:unhideWhenUsed="1"/>
-    <w:lsdException w:name="Table Web 3" w:semiHidden="1" w:unhideWhenUsed="1"/>
     <w:lsdException w:name="Balloon Text" w:semiHidden="1" w:unhideWhenUsed="1"/>
     <w:lsdException w:name="Table Grid" w:uiPriority="59"/>
-    <w:lsdException w:name="Table Theme" w:semiHidden="1" w:unhideWhenUsed="1"/>
     <w:lsdException w:name="Placeholder Text" w:semiHidden="1"/>
     <w:lsdException w:name="No Spacing" w:uiPriority="1" w:qFormat="1"/>
     <w:lsdException w:name="Light Shading" w:uiPriority="60"/>
@@ -14742,6 +14946,7 @@
     <w:lsdException w:name="Smart Hyperlink" w:semiHidden="1" w:unhideWhenUsed="1"/>
     <w:lsdException w:name="Hashtag" w:semiHidden="1" w:unhideWhenUsed="1"/>
     <w:lsdException w:name="Unresolved Mention" w:semiHidden="1" w:unhideWhenUsed="1"/>
+    <w:lsdException w:name="Smart Link" w:semiHidden="1" w:unhideWhenUsed="1"/>
   </w:latentStyles>
   <w:style w:type="paragraph" w:default="1" w:styleId="Standaard">
     <w:name w:val="Normal"/>
@@ -15290,6 +15495,82 @@
       <w:shd w:val="clear" w:color="auto" w:fill="E1DFDD"/>
     </w:rPr>
   </w:style>
+  <w:style w:type="table" w:styleId="Rastertabel4-Accent1">
+    <w:name w:val="Grid Table 4 Accent 1"/>
+    <w:basedOn w:val="Standaardtabel"/>
+    <w:uiPriority w:val="49"/>
+    <w:rsid w:val="000F52CF"/>
+    <w:pPr>
+      <w:spacing w:after="0" w:line="240" w:lineRule="auto"/>
+    </w:pPr>
+    <w:tblPr>
+      <w:tblStyleRowBandSize w:val="1"/>
+      <w:tblStyleColBandSize w:val="1"/>
+      <w:tblBorders>
+        <w:top w:val="single" w:sz="4" w:space="0" w:color="8EAADB" w:themeColor="accent1" w:themeTint="99"/>
+        <w:left w:val="single" w:sz="4" w:space="0" w:color="8EAADB" w:themeColor="accent1" w:themeTint="99"/>
+        <w:bottom w:val="single" w:sz="4" w:space="0" w:color="8EAADB" w:themeColor="accent1" w:themeTint="99"/>
+        <w:right w:val="single" w:sz="4" w:space="0" w:color="8EAADB" w:themeColor="accent1" w:themeTint="99"/>
+        <w:insideH w:val="single" w:sz="4" w:space="0" w:color="8EAADB" w:themeColor="accent1" w:themeTint="99"/>
+        <w:insideV w:val="single" w:sz="4" w:space="0" w:color="8EAADB" w:themeColor="accent1" w:themeTint="99"/>
+      </w:tblBorders>
+    </w:tblPr>
+    <w:tblStylePr w:type="firstRow">
+      <w:rPr>
+        <w:b/>
+        <w:bCs/>
+        <w:color w:val="FFFFFF" w:themeColor="background1"/>
+      </w:rPr>
+      <w:tblPr/>
+      <w:tcPr>
+        <w:tcBorders>
+          <w:top w:val="single" w:sz="4" w:space="0" w:color="4472C4" w:themeColor="accent1"/>
+          <w:left w:val="single" w:sz="4" w:space="0" w:color="4472C4" w:themeColor="accent1"/>
+          <w:bottom w:val="single" w:sz="4" w:space="0" w:color="4472C4" w:themeColor="accent1"/>
+          <w:right w:val="single" w:sz="4" w:space="0" w:color="4472C4" w:themeColor="accent1"/>
+          <w:insideH w:val="nil"/>
+          <w:insideV w:val="nil"/>
+        </w:tcBorders>
+        <w:shd w:val="clear" w:color="auto" w:fill="4472C4" w:themeFill="accent1"/>
+      </w:tcPr>
+    </w:tblStylePr>
+    <w:tblStylePr w:type="lastRow">
+      <w:rPr>
+        <w:b/>
+        <w:bCs/>
+      </w:rPr>
+      <w:tblPr/>
+      <w:tcPr>
+        <w:tcBorders>
+          <w:top w:val="double" w:sz="4" w:space="0" w:color="4472C4" w:themeColor="accent1"/>
+        </w:tcBorders>
+      </w:tcPr>
+    </w:tblStylePr>
+    <w:tblStylePr w:type="firstCol">
+      <w:rPr>
+        <w:b/>
+        <w:bCs/>
+      </w:rPr>
+    </w:tblStylePr>
+    <w:tblStylePr w:type="lastCol">
+      <w:rPr>
+        <w:b/>
+        <w:bCs/>
+      </w:rPr>
+    </w:tblStylePr>
+    <w:tblStylePr w:type="band1Vert">
+      <w:tblPr/>
+      <w:tcPr>
+        <w:shd w:val="clear" w:color="auto" w:fill="D9E2F3" w:themeFill="accent1" w:themeFillTint="33"/>
+      </w:tcPr>
+    </w:tblStylePr>
+    <w:tblStylePr w:type="band1Horz">
+      <w:tblPr/>
+      <w:tcPr>
+        <w:shd w:val="clear" w:color="auto" w:fill="D9E2F3" w:themeFill="accent1" w:themeFillTint="33"/>
+      </w:tcPr>
+    </w:tblStylePr>
+  </w:style>
 </w:styles>
 </file>
 
@@ -15559,7 +15840,7 @@
 </file>
 
 <file path=customXml/itemProps1.xml><?xml version="1.0" encoding="utf-8"?>
-<ds:datastoreItem xmlns:ds="http://schemas.openxmlformats.org/officeDocument/2006/customXml" ds:itemID="{EA91FFC6-8E17-4245-B4BF-6C9F78FFD136}">
+<ds:datastoreItem xmlns:ds="http://schemas.openxmlformats.org/officeDocument/2006/customXml" ds:itemID="{C0F6E05B-C9F1-44A6-BDC1-C1CDF9C17693}">
   <ds:schemaRefs>
     <ds:schemaRef ds:uri="http://schemas.openxmlformats.org/officeDocument/2006/bibliography"/>
   </ds:schemaRefs>

</xml_diff>